<commit_message>
Possible solutions to first problem.
</commit_message>
<xml_diff>
--- a/ProblemSolving/Jackson_Thomas_ProblemSolving.docx
+++ b/ProblemSolving/Jackson_Thomas_ProblemSolving.docx
@@ -94,6 +94,36 @@
           <w:numId w:val="1"/>
         </w:numPr>
       </w:pPr>
+      <w:r>
+        <w:t>Potential solutions</w:t>
+      </w:r>
+    </w:p>
+    <w:p>
+      <w:pPr>
+        <w:pStyle w:val="ListParagraph"/>
+        <w:numPr>
+          <w:ilvl w:val="1"/>
+          <w:numId w:val="1"/>
+        </w:numPr>
+      </w:pPr>
+      <w:r>
+        <w:t>Man crosses with parrot first, leaves cat and seed, comes back, carries cat across, leaves cat and seed, comes back, carries bag of seed across, finished.</w:t>
+      </w:r>
+    </w:p>
+    <w:p>
+      <w:pPr>
+        <w:pStyle w:val="ListParagraph"/>
+        <w:numPr>
+          <w:ilvl w:val="1"/>
+          <w:numId w:val="1"/>
+        </w:numPr>
+      </w:pPr>
+      <w:r>
+        <w:t>Man crosses with parrot first, leaves cat and seed</w:t>
+      </w:r>
+      <w:r>
+        <w:t xml:space="preserve"> together. Then the man comes back to get cat, takes cat across to the parrot. He then brings the parrot back to the seed. He will then take the seed to the cat and leave the cat and seed together. Lastly he will go back to get the parrot and cross the river with all three.</w:t>
+      </w:r>
       <w:bookmarkStart w:id="0" w:name="_GoBack"/>
       <w:bookmarkEnd w:id="0"/>
     </w:p>

</xml_diff>